<commit_message>
Käyttöohjeeseen lisätty netbeansin versionumero.
</commit_message>
<xml_diff>
--- a/kmeans/doc/Kayttoohje.docx
+++ b/kmeans/doc/Kayttoohje.docx
@@ -47,15 +47,7 @@
         <w:rPr>
           <w:lang w:val="fi-FI"/>
         </w:rPr>
-        <w:t>Pura zip-paketti johonkin hakemistoon, esim c:\kmean</w:t>
-      </w:r>
-      <w:bookmarkStart w:id="1" w:name="_GoBack"/>
-      <w:bookmarkEnd w:id="1"/>
-      <w:r>
-        <w:rPr>
-          <w:lang w:val="fi-FI"/>
-        </w:rPr>
-        <w:t>s</w:t>
+        <w:t>Pura zip-paketti johonkin hakemistoon, esim c:\kmeans</w:t>
       </w:r>
     </w:p>
     <w:p>
@@ -135,42 +127,50 @@
           <w:lang w:val="fi-FI"/>
         </w:rPr>
       </w:pPr>
-      <w:bookmarkStart w:id="2" w:name="_Toc257918837"/>
+      <w:bookmarkStart w:id="1" w:name="_Toc257918837"/>
       <w:r>
         <w:rPr>
           <w:lang w:val="fi-FI"/>
         </w:rPr>
         <w:t>Lähdekoodin selailu</w:t>
       </w:r>
+      <w:bookmarkEnd w:id="1"/>
+    </w:p>
+    <w:p>
+      <w:pPr>
+        <w:rPr>
+          <w:lang w:val="fi-FI"/>
+        </w:rPr>
+      </w:pPr>
+      <w:r>
+        <w:rPr>
+          <w:lang w:val="fi-FI"/>
+        </w:rPr>
+        <w:t>Lähdekoodeja voi selata joko valmiin netbeans –projektin avulla tai manuaalisesti.</w:t>
+      </w:r>
+    </w:p>
+    <w:p>
+      <w:pPr>
+        <w:pStyle w:val="Heading2"/>
+        <w:rPr>
+          <w:lang w:val="fi-FI"/>
+        </w:rPr>
+      </w:pPr>
+      <w:bookmarkStart w:id="2" w:name="_Toc257918838"/>
+      <w:r>
+        <w:rPr>
+          <w:lang w:val="fi-FI"/>
+        </w:rPr>
+        <w:t>Netbeans</w:t>
+      </w:r>
       <w:bookmarkEnd w:id="2"/>
-    </w:p>
-    <w:p>
-      <w:pPr>
-        <w:rPr>
-          <w:lang w:val="fi-FI"/>
-        </w:rPr>
-      </w:pPr>
-      <w:r>
-        <w:rPr>
-          <w:lang w:val="fi-FI"/>
-        </w:rPr>
-        <w:t>Lähdekoodeja voi selata joko valmiin netbeans –projektin avulla tai manuaalisesti.</w:t>
-      </w:r>
-    </w:p>
-    <w:p>
-      <w:pPr>
-        <w:pStyle w:val="Heading2"/>
-        <w:rPr>
-          <w:lang w:val="fi-FI"/>
-        </w:rPr>
-      </w:pPr>
-      <w:bookmarkStart w:id="3" w:name="_Toc257918838"/>
-      <w:r>
-        <w:rPr>
-          <w:lang w:val="fi-FI"/>
-        </w:rPr>
-        <w:t>Netbeans</w:t>
-      </w:r>
+      <w:r>
+        <w:rPr>
+          <w:lang w:val="fi-FI"/>
+        </w:rPr>
+        <w:t xml:space="preserve"> (8.x)</w:t>
+      </w:r>
+      <w:bookmarkStart w:id="3" w:name="_GoBack"/>
       <w:bookmarkEnd w:id="3"/>
     </w:p>
     <w:p>

</xml_diff>